<commit_message>
Adding part 7,8 draft
</commit_message>
<xml_diff>
--- a/docs/project2.docx
+++ b/docs/project2.docx
@@ -1,18 +1,10 @@
 
 <file path=word/document.xml><?xml version="1.0" encoding="utf-8"?>
-<w:document xmlns:wpc="http://schemas.microsoft.com/office/word/2010/wordprocessingCanvas" xmlns:mc="http://schemas.openxmlformats.org/markup-compatibility/2006" xmlns:o="urn:schemas-microsoft-com:office:office" xmlns:r="http://schemas.openxmlformats.org/officeDocument/2006/relationships" xmlns:m="http://schemas.openxmlformats.org/officeDocument/2006/math" xmlns:v="urn:schemas-microsoft-com:vml" xmlns:wp14="http://schemas.microsoft.com/office/word/2010/wordprocessingDrawing" xmlns:wp="http://schemas.openxmlformats.org/drawingml/2006/wordprocessingDrawing" xmlns:w10="urn:schemas-microsoft-com:office:word" xmlns:w="http://schemas.openxmlformats.org/wordprocessingml/2006/main" xmlns:w14="http://schemas.microsoft.com/office/word/2010/wordml" xmlns:w15="http://schemas.microsoft.com/office/word/2012/wordml" xmlns:wpg="http://schemas.microsoft.com/office/word/2010/wordprocessingGroup" xmlns:wpi="http://schemas.microsoft.com/office/word/2010/wordprocessingInk" xmlns:wne="http://schemas.microsoft.com/office/word/2006/wordml" xmlns:wps="http://schemas.microsoft.com/office/word/2010/wordprocessingShape" mc:Ignorable="w14 w15 wp14">
+<w:document xmlns:wpc="http://schemas.microsoft.com/office/word/2010/wordprocessingCanvas" xmlns:cx="http://schemas.microsoft.com/office/drawing/2014/chartex" xmlns:cx1="http://schemas.microsoft.com/office/drawing/2015/9/8/chartex" xmlns:cx2="http://schemas.microsoft.com/office/drawing/2015/10/21/chartex" xmlns:cx3="http://schemas.microsoft.com/office/drawing/2016/5/9/chartex" xmlns:cx4="http://schemas.microsoft.com/office/drawing/2016/5/10/chartex" xmlns:cx5="http://schemas.microsoft.com/office/drawing/2016/5/11/chartex" xmlns:cx6="http://schemas.microsoft.com/office/drawing/2016/5/12/chartex" xmlns:cx7="http://schemas.microsoft.com/office/drawing/2016/5/13/chartex" xmlns:cx8="http://schemas.microsoft.com/office/drawing/2016/5/14/chartex" xmlns:mc="http://schemas.openxmlformats.org/markup-compatibility/2006" xmlns:aink="http://schemas.microsoft.com/office/drawing/2016/ink" xmlns:am3d="http://schemas.microsoft.com/office/drawing/2017/model3d" xmlns:o="urn:schemas-microsoft-com:office:office" xmlns:r="http://schemas.openxmlformats.org/officeDocument/2006/relationships" xmlns:m="http://schemas.openxmlformats.org/officeDocument/2006/math" xmlns:v="urn:schemas-microsoft-com:vml" xmlns:wp14="http://schemas.microsoft.com/office/word/2010/wordprocessingDrawing" xmlns:wp="http://schemas.openxmlformats.org/drawingml/2006/wordprocessingDrawing" xmlns:w10="urn:schemas-microsoft-com:office:word" xmlns:w="http://schemas.openxmlformats.org/wordprocessingml/2006/main" xmlns:w14="http://schemas.microsoft.com/office/word/2010/wordml" xmlns:w15="http://schemas.microsoft.com/office/word/2012/wordml" xmlns:w16cex="http://schemas.microsoft.com/office/word/2018/wordml/cex" xmlns:w16cid="http://schemas.microsoft.com/office/word/2016/wordml/cid" xmlns:w16="http://schemas.microsoft.com/office/word/2018/wordml" xmlns:w16sdtdh="http://schemas.microsoft.com/office/word/2020/wordml/sdtdatahash" xmlns:w16se="http://schemas.microsoft.com/office/word/2015/wordml/symex" xmlns:wpg="http://schemas.microsoft.com/office/word/2010/wordprocessingGroup" xmlns:wpi="http://schemas.microsoft.com/office/word/2010/wordprocessingInk" xmlns:wne="http://schemas.microsoft.com/office/word/2006/wordml" xmlns:wps="http://schemas.microsoft.com/office/word/2010/wordprocessingShape" mc:Ignorable="w14 w15 w16se w16cid w16 w16cex w16sdtdh wp14">
   <w:body>
     <w:p>
-      <w:pPr>
-        <w:rPr>
-          <w:rFonts w:hint="eastAsia"/>
-        </w:rPr>
-      </w:pPr>
-      <w:r>
-        <w:t xml:space="preserve">2. </w:t>
-      </w:r>
-      <w:r>
-        <w:t>List of features you will definite</w:t>
+      <w:r>
+        <w:t>2. List of features you will definite</w:t>
       </w:r>
       <w:r>
         <w:t>ly implement in the application</w:t>
@@ -26,9 +18,6 @@
           <w:numId w:val="9"/>
         </w:numPr>
         <w:ind w:leftChars="0"/>
-        <w:rPr>
-          <w:rFonts w:hint="eastAsia"/>
-        </w:rPr>
       </w:pPr>
       <w:r>
         <w:rPr>
@@ -167,13 +156,7 @@
         <w:ind w:leftChars="0"/>
       </w:pPr>
       <w:r>
-        <w:t xml:space="preserve">By </w:t>
-      </w:r>
-      <w:r>
-        <w:t>rating</w:t>
-      </w:r>
-      <w:r>
-        <w:t>, show a list of all restaurants and if we select one, then</w:t>
+        <w:t>By rating, show a list of all restaurants and if we select one, then</w:t>
       </w:r>
       <w:r>
         <w:t xml:space="preserve"> </w:t>
@@ -202,16 +185,8 @@
       <w:r>
         <w:t>radar plot</w:t>
       </w:r>
-      <w:bookmarkStart w:id="0" w:name="_GoBack"/>
-      <w:bookmarkEnd w:id="0"/>
-    </w:p>
-    <w:p>
-      <w:pPr>
-        <w:rPr>
-          <w:rFonts w:hint="eastAsia"/>
-        </w:rPr>
-      </w:pPr>
-    </w:p>
+    </w:p>
+    <w:p/>
     <w:p>
       <w:pPr>
         <w:pStyle w:val="a3"/>
@@ -236,24 +211,12 @@
           <w:numId w:val="9"/>
         </w:numPr>
         <w:ind w:leftChars="0"/>
-        <w:rPr>
-          <w:rFonts w:hint="eastAsia"/>
-        </w:rPr>
       </w:pPr>
       <w:r>
         <w:t xml:space="preserve">Recommend </w:t>
       </w:r>
       <w:r>
-        <w:t>places to travel and want to eat i</w:t>
-      </w:r>
-      <w:r>
-        <w:t xml:space="preserve">n style and variety. Return zip </w:t>
-      </w:r>
-      <w:r>
-        <w:t>codes (with accompanying restaurant information)</w:t>
-      </w:r>
-      <w:r>
-        <w:t xml:space="preserve"> that contain at least one 4.5+</w:t>
+        <w:t>places to travel and want to eat in style and variety. Return zip codes (with accompanying restaurant information) that contain at least one 4.5+</w:t>
       </w:r>
       <w:r>
         <w:rPr>
@@ -262,10 +225,7 @@
         <w:t xml:space="preserve"> </w:t>
       </w:r>
       <w:r>
-        <w:t>star-rated (separate) breakfast restauran</w:t>
-      </w:r>
-      <w:r>
-        <w:t>t, lunch restaurant, and dinner</w:t>
+        <w:t>star-rated (separate) breakfast restaurant, lunch restaurant, and dinner</w:t>
       </w:r>
       <w:r>
         <w:rPr>
@@ -274,10 +234,7 @@
         <w:t xml:space="preserve"> </w:t>
       </w:r>
       <w:r>
-        <w:t>restaurant. This will render results using pagina</w:t>
-      </w:r>
-      <w:r>
-        <w:t>tion functionality that will be</w:t>
+        <w:t>restaurant. This will render results using pagination functionality that will be</w:t>
       </w:r>
       <w:r>
         <w:rPr>
@@ -302,19 +259,7 @@
         <w:ind w:leftChars="0"/>
       </w:pPr>
       <w:r>
-        <w:t>Query a single restaurant and add/remove attributes to customize what</w:t>
-      </w:r>
-      <w:r>
-        <w:t xml:space="preserve"> </w:t>
-      </w:r>
-      <w:r>
-        <w:t>information is displayed on the screen. For example you want to see restaurants</w:t>
-      </w:r>
-      <w:r>
-        <w:t xml:space="preserve"> </w:t>
-      </w:r>
-      <w:r>
-        <w:t xml:space="preserve">that have Bike Parking, </w:t>
+        <w:t xml:space="preserve">Query a single restaurant and add/remove attributes to customize what information is displayed on the screen. For example you want to see restaurants that have Bike Parking, </w:t>
       </w:r>
       <w:proofErr w:type="spellStart"/>
       <w:r>
@@ -322,13 +267,7 @@
       </w:r>
       <w:proofErr w:type="spellEnd"/>
       <w:r>
-        <w:t>, or “Trendy” ambiance. This is accomplished by</w:t>
-      </w:r>
-      <w:r>
-        <w:t xml:space="preserve"> </w:t>
-      </w:r>
-      <w:r>
-        <w:t>joining the main Yelp data set against a list of sub-attributes.</w:t>
+        <w:t>, or “Trendy” ambiance. This is accomplished by joining the main Yelp data set against a list of sub-attributes.</w:t>
       </w:r>
       <w:r>
         <w:t xml:space="preserve"> R</w:t>
@@ -347,10 +286,7 @@
         <w:ind w:leftChars="0"/>
       </w:pPr>
       <w:r>
-        <w:t xml:space="preserve">Function For </w:t>
-      </w:r>
-      <w:r>
-        <w:t>Restaurant Owner</w:t>
+        <w:t>Function For Restaurant Owner</w:t>
       </w:r>
     </w:p>
     <w:p>
@@ -363,13 +299,7 @@
         <w:ind w:leftChars="0"/>
       </w:pPr>
       <w:r>
-        <w:t>Cluster neighborhoods by certain attributes and recommend a niche</w:t>
-      </w:r>
-      <w:r>
-        <w:t xml:space="preserve"> </w:t>
-      </w:r>
-      <w:r>
-        <w:t>market</w:t>
+        <w:t>Cluster neighborhoods by certain attributes and recommend a niche market</w:t>
       </w:r>
     </w:p>
     <w:p>
@@ -395,19 +325,7 @@
         <w:ind w:leftChars="0"/>
       </w:pPr>
       <w:r>
-        <w:t xml:space="preserve">Show </w:t>
-      </w:r>
-      <w:r>
-        <w:t>new</w:t>
-      </w:r>
-      <w:r>
-        <w:t>ly created</w:t>
-      </w:r>
-      <w:r>
-        <w:t xml:space="preserve"> indica</w:t>
-      </w:r>
-      <w:r>
-        <w:t>tors for evaluating restaurants</w:t>
+        <w:t>Show newly created indicators for evaluating restaurants</w:t>
       </w:r>
     </w:p>
     <w:p>
@@ -418,18 +336,9 @@
           <w:numId w:val="4"/>
         </w:numPr>
         <w:ind w:leftChars="0"/>
-        <w:rPr>
-          <w:rFonts w:hint="eastAsia"/>
-        </w:rPr>
-      </w:pPr>
-      <w:r>
-        <w:t>Revisiting rate: number of users who have visited the restaurant more than</w:t>
-      </w:r>
-      <w:r>
-        <w:t xml:space="preserve"> </w:t>
-      </w:r>
-      <w:r>
-        <w:t>once</w:t>
+      </w:pPr>
+      <w:r>
+        <w:t>Revisiting rate: number of users who have visited the restaurant more than once</w:t>
       </w:r>
     </w:p>
     <w:p>
@@ -442,13 +351,7 @@
         <w:ind w:leftChars="0"/>
       </w:pPr>
       <w:r>
-        <w:t>Improvement score: (average star rating after the first visit / star rating</w:t>
-      </w:r>
-      <w:r>
-        <w:t xml:space="preserve"> </w:t>
-      </w:r>
-      <w:r>
-        <w:t>when they first visited) for users who have visited more than once.</w:t>
+        <w:t>Improvement score: (average star rating after the first visit / star rating when they first visited) for users who have visited more than once.</w:t>
       </w:r>
     </w:p>
     <w:p>
@@ -461,27 +364,15 @@
         <w:ind w:leftChars="0"/>
       </w:pPr>
       <w:r>
-        <w:t>Numb</w:t>
-      </w:r>
-      <w:r>
-        <w:t xml:space="preserve">er of regular customers </w:t>
+        <w:t xml:space="preserve">Number of regular customers </w:t>
       </w:r>
       <w:proofErr w:type="gramStart"/>
       <w:r>
-        <w:t xml:space="preserve">visited </w:t>
-      </w:r>
-      <w:r>
-        <w:t>:</w:t>
+        <w:t>visited :</w:t>
       </w:r>
       <w:proofErr w:type="gramEnd"/>
       <w:r>
-        <w:t xml:space="preserve"> number of users who visited more</w:t>
-      </w:r>
-      <w:r>
-        <w:t xml:space="preserve"> </w:t>
-      </w:r>
-      <w:r>
-        <w:t>than 3 times for the last 12 months.</w:t>
+        <w:t xml:space="preserve"> number of users who visited more than 3 times for the last 12 months.</w:t>
       </w:r>
     </w:p>
     <w:p>
@@ -492,9 +383,6 @@
           <w:numId w:val="4"/>
         </w:numPr>
         <w:ind w:leftChars="0"/>
-        <w:rPr>
-          <w:rFonts w:hint="eastAsia"/>
-        </w:rPr>
       </w:pPr>
       <w:r>
         <w:rPr>
@@ -524,10 +412,7 @@
     <w:p/>
     <w:p>
       <w:r>
-        <w:t xml:space="preserve">3. </w:t>
-      </w:r>
-      <w:r>
-        <w:t>List of features you might implement in the application, given enough time</w:t>
+        <w:t>3. List of features you might implement in the application, given enough time</w:t>
       </w:r>
     </w:p>
     <w:p>
@@ -554,22 +439,7 @@
       </w:r>
       <w:proofErr w:type="spellEnd"/>
       <w:r>
-        <w:t>, r</w:t>
-      </w:r>
-      <w:r>
-        <w:t>eturn postal code, longitude, latitude for connecting Google Maps API and</w:t>
-      </w:r>
-      <w:r>
-        <w:t xml:space="preserve"> </w:t>
-      </w:r>
-      <w:r>
-        <w:t>create a slider for radius, which will return more restaurants in the query or less</w:t>
-      </w:r>
-      <w:r>
-        <w:t xml:space="preserve"> </w:t>
-      </w:r>
-      <w:r>
-        <w:t>based on the option selected.</w:t>
+        <w:t>, return postal code, longitude, latitude for connecting Google Maps API and create a slider for radius, which will return more restaurants in the query or less based on the option selected.</w:t>
       </w:r>
     </w:p>
     <w:p>
@@ -580,29 +450,15 @@
           <w:numId w:val="6"/>
         </w:numPr>
         <w:ind w:leftChars="0"/>
-        <w:rPr>
-          <w:rFonts w:hint="eastAsia"/>
-        </w:rPr>
-      </w:pPr>
-      <w:r>
-        <w:t xml:space="preserve">Mapping with </w:t>
-      </w:r>
-      <w:proofErr w:type="spellStart"/>
-      <w:r>
-        <w:t>Covid</w:t>
-      </w:r>
-      <w:proofErr w:type="spellEnd"/>
-      <w:r>
-        <w:t xml:space="preserve"> dataset, show restaurants’ current policy toward COVID19</w:t>
+      </w:pPr>
+      <w:r>
+        <w:t>Mapping with Covid dataset, show restaurants’ current policy toward COVID19</w:t>
       </w:r>
     </w:p>
     <w:p/>
     <w:p>
       <w:r>
-        <w:t xml:space="preserve">4. </w:t>
-      </w:r>
-      <w:r>
-        <w:t>List of pages the application will have and a 1-2 sentence description of each page. We expect that the functionality of each page will be meaningfully different than the functionality of the other pages.</w:t>
+        <w:t>4. List of pages the application will have and a 1-2 sentence description of each page. We expect that the functionality of each page will be meaningfully different than the functionality of the other pages.</w:t>
       </w:r>
     </w:p>
     <w:p>
@@ -671,9 +527,6 @@
           <w:numId w:val="4"/>
         </w:numPr>
         <w:ind w:leftChars="0"/>
-        <w:rPr>
-          <w:rFonts w:hint="eastAsia"/>
-        </w:rPr>
       </w:pPr>
       <w:r>
         <w:t xml:space="preserve">Recommend a location for </w:t>
@@ -704,10 +557,7 @@
         <w:t>Check out an available restaurant in a certain location with key attributes for which a user is looking</w:t>
       </w:r>
       <w:r>
-        <w:t xml:space="preserve"> and r</w:t>
-      </w:r>
-      <w:r>
-        <w:t>ecommend Top 20 lists (location, cuisine) order by rating</w:t>
+        <w:t xml:space="preserve"> and recommend Top 20 lists (location, cuisine) order by rating</w:t>
       </w:r>
     </w:p>
     <w:p>
@@ -757,12 +607,403 @@
           <w:numId w:val="4"/>
         </w:numPr>
         <w:ind w:leftChars="0"/>
-        <w:rPr>
-          <w:rFonts w:hint="eastAsia"/>
-        </w:rPr>
-      </w:pPr>
-      <w:r>
-        <w:t>Show some newly created indicators to analyze the current status of a restaurant</w:t>
+      </w:pPr>
+      <w:r>
+        <w:t xml:space="preserve">Show some newly created indicators to analyze the </w:t>
+      </w:r>
+      <w:proofErr w:type="gramStart"/>
+      <w:r>
+        <w:t>current status</w:t>
+      </w:r>
+      <w:proofErr w:type="gramEnd"/>
+      <w:r>
+        <w:t xml:space="preserve"> of a restaurant</w:t>
+      </w:r>
+    </w:p>
+    <w:p>
+      <w:r>
+        <w:t xml:space="preserve">7. </w:t>
+      </w:r>
+      <w:r>
+        <w:t>Explanation of how you will clean and pre-process the data. This tutorial demonstrates how to do simple pre-processing in Python.</w:t>
+      </w:r>
+    </w:p>
+    <w:p>
+      <w:pPr>
+        <w:pStyle w:val="a3"/>
+        <w:numPr>
+          <w:ilvl w:val="0"/>
+          <w:numId w:val="12"/>
+        </w:numPr>
+        <w:ind w:leftChars="0"/>
+      </w:pPr>
+      <w:r>
+        <w:t xml:space="preserve">Main </w:t>
+      </w:r>
+      <w:proofErr w:type="gramStart"/>
+      <w:r>
+        <w:t>tool :</w:t>
+      </w:r>
+      <w:proofErr w:type="gramEnd"/>
+      <w:r>
+        <w:t xml:space="preserve"> Python pandas library and Google Collaboratory for collaboration</w:t>
+      </w:r>
+    </w:p>
+    <w:p>
+      <w:r>
+        <w:t xml:space="preserve">8. </w:t>
+      </w:r>
+      <w:r>
+        <w:t xml:space="preserve">List of technologies you will use. You must use </w:t>
+      </w:r>
+      <w:proofErr w:type="gramStart"/>
+      <w:r>
+        <w:t>some kind of SQL</w:t>
+      </w:r>
+      <w:proofErr w:type="gramEnd"/>
+      <w:r>
+        <w:t xml:space="preserve"> database. We recommend using MySQL specifically because you will use MySQL in HW2, and we will provide guidance for setting up a MySQL database.</w:t>
+      </w:r>
+    </w:p>
+    <w:p>
+      <w:pPr>
+        <w:pStyle w:val="a3"/>
+        <w:numPr>
+          <w:ilvl w:val="0"/>
+          <w:numId w:val="4"/>
+        </w:numPr>
+        <w:ind w:leftChars="0"/>
+      </w:pPr>
+      <w:r>
+        <w:t xml:space="preserve">Main </w:t>
+      </w:r>
+      <w:r>
+        <w:t>DBMS</w:t>
+      </w:r>
+    </w:p>
+    <w:p>
+      <w:pPr>
+        <w:pStyle w:val="a3"/>
+        <w:numPr>
+          <w:ilvl w:val="1"/>
+          <w:numId w:val="4"/>
+        </w:numPr>
+        <w:ind w:leftChars="0"/>
+      </w:pPr>
+      <w:proofErr w:type="gramStart"/>
+      <w:r>
+        <w:lastRenderedPageBreak/>
+        <w:t>MySQL :</w:t>
+      </w:r>
+      <w:proofErr w:type="gramEnd"/>
+      <w:r>
+        <w:t xml:space="preserve"> We will use MySQL database</w:t>
+      </w:r>
+      <w:r>
+        <w:t xml:space="preserve"> to control and query the given dataset</w:t>
+      </w:r>
+      <w:r>
+        <w:t xml:space="preserve"> for this final project.</w:t>
+      </w:r>
+    </w:p>
+    <w:p>
+      <w:pPr>
+        <w:pStyle w:val="a3"/>
+        <w:numPr>
+          <w:ilvl w:val="1"/>
+          <w:numId w:val="4"/>
+        </w:numPr>
+        <w:ind w:leftChars="0"/>
+      </w:pPr>
+      <w:proofErr w:type="spellStart"/>
+      <w:proofErr w:type="gramStart"/>
+      <w:r>
+        <w:t>DataGrip</w:t>
+      </w:r>
+      <w:proofErr w:type="spellEnd"/>
+      <w:r>
+        <w:t xml:space="preserve"> :</w:t>
+      </w:r>
+      <w:proofErr w:type="gramEnd"/>
+      <w:r>
+        <w:t xml:space="preserve"> </w:t>
+      </w:r>
+      <w:proofErr w:type="spellStart"/>
+      <w:r>
+        <w:t>DataGrip</w:t>
+      </w:r>
+      <w:proofErr w:type="spellEnd"/>
+      <w:r>
+        <w:t xml:space="preserve"> will be used for </w:t>
+      </w:r>
+      <w:r>
+        <w:t>browsing database and testing queries.</w:t>
+      </w:r>
+    </w:p>
+    <w:p>
+      <w:pPr>
+        <w:pStyle w:val="a3"/>
+        <w:numPr>
+          <w:ilvl w:val="0"/>
+          <w:numId w:val="4"/>
+        </w:numPr>
+        <w:ind w:leftChars="0"/>
+      </w:pPr>
+      <w:proofErr w:type="gramStart"/>
+      <w:r>
+        <w:t>Python :</w:t>
+      </w:r>
+      <w:proofErr w:type="gramEnd"/>
+      <w:r>
+        <w:t xml:space="preserve"> Python will be used for revising dataset and simple operations.</w:t>
+      </w:r>
+    </w:p>
+    <w:p>
+      <w:pPr>
+        <w:pStyle w:val="a3"/>
+        <w:numPr>
+          <w:ilvl w:val="1"/>
+          <w:numId w:val="4"/>
+        </w:numPr>
+        <w:ind w:leftChars="0"/>
+      </w:pPr>
+      <w:proofErr w:type="gramStart"/>
+      <w:r>
+        <w:t>Pandas :</w:t>
+      </w:r>
+      <w:proofErr w:type="gramEnd"/>
+      <w:r>
+        <w:t xml:space="preserve"> Pandas library will be used for mainly pre-processing and cleansing the given dataset.</w:t>
+      </w:r>
+    </w:p>
+    <w:p>
+      <w:pPr>
+        <w:pStyle w:val="a3"/>
+        <w:numPr>
+          <w:ilvl w:val="1"/>
+          <w:numId w:val="4"/>
+        </w:numPr>
+        <w:ind w:leftChars="0"/>
+      </w:pPr>
+      <w:r>
+        <w:t xml:space="preserve">Google </w:t>
+      </w:r>
+      <w:proofErr w:type="spellStart"/>
+      <w:proofErr w:type="gramStart"/>
+      <w:r>
+        <w:t>Colab</w:t>
+      </w:r>
+      <w:proofErr w:type="spellEnd"/>
+      <w:r>
+        <w:t xml:space="preserve"> :</w:t>
+      </w:r>
+      <w:proofErr w:type="gramEnd"/>
+      <w:r>
+        <w:t xml:space="preserve"> </w:t>
+      </w:r>
+      <w:r>
+        <w:t xml:space="preserve">Google tools for sharing and </w:t>
+      </w:r>
+      <w:proofErr w:type="spellStart"/>
+      <w:r>
+        <w:t>edting</w:t>
+      </w:r>
+      <w:proofErr w:type="spellEnd"/>
+      <w:r>
+        <w:t xml:space="preserve"> </w:t>
+      </w:r>
+      <w:proofErr w:type="spellStart"/>
+      <w:r>
+        <w:t>ipynb</w:t>
+      </w:r>
+      <w:proofErr w:type="spellEnd"/>
+      <w:r>
+        <w:t xml:space="preserve"> files to share the process of pre-processing and cleansing the given dataset.</w:t>
+      </w:r>
+    </w:p>
+    <w:p>
+      <w:pPr>
+        <w:pStyle w:val="a3"/>
+        <w:numPr>
+          <w:ilvl w:val="0"/>
+          <w:numId w:val="4"/>
+        </w:numPr>
+        <w:ind w:leftChars="0"/>
+      </w:pPr>
+      <w:proofErr w:type="gramStart"/>
+      <w:r>
+        <w:t>Java</w:t>
+      </w:r>
+      <w:r>
+        <w:t>S</w:t>
+      </w:r>
+      <w:r>
+        <w:t>cript :</w:t>
+      </w:r>
+      <w:proofErr w:type="gramEnd"/>
+      <w:r>
+        <w:t xml:space="preserve"> Java</w:t>
+      </w:r>
+      <w:r>
+        <w:t>S</w:t>
+      </w:r>
+      <w:r>
+        <w:t>cript will be used for both server-side and client-side. Java</w:t>
+      </w:r>
+      <w:r>
+        <w:t>S</w:t>
+      </w:r>
+      <w:r>
+        <w:t>cript will be used as main language for both sides in</w:t>
+      </w:r>
+      <w:r>
+        <w:t xml:space="preserve"> pursuit </w:t>
+      </w:r>
+      <w:r>
+        <w:t>of</w:t>
+      </w:r>
+      <w:r>
+        <w:t xml:space="preserve"> </w:t>
+      </w:r>
+      <w:proofErr w:type="gramStart"/>
+      <w:r>
+        <w:t>concurrency .</w:t>
+      </w:r>
+      <w:proofErr w:type="gramEnd"/>
+    </w:p>
+    <w:p>
+      <w:pPr>
+        <w:pStyle w:val="a3"/>
+        <w:numPr>
+          <w:ilvl w:val="1"/>
+          <w:numId w:val="4"/>
+        </w:numPr>
+        <w:ind w:leftChars="0"/>
+      </w:pPr>
+      <w:proofErr w:type="gramStart"/>
+      <w:r>
+        <w:t>Node.</w:t>
+      </w:r>
+      <w:r>
+        <w:t>js</w:t>
+      </w:r>
+      <w:r>
+        <w:t xml:space="preserve"> </w:t>
+      </w:r>
+      <w:r>
+        <w:t>:</w:t>
+      </w:r>
+      <w:proofErr w:type="gramEnd"/>
+      <w:r>
+        <w:t xml:space="preserve"> </w:t>
+      </w:r>
+      <w:r>
+        <w:t>Server-sided back-end runtime library.</w:t>
+      </w:r>
+    </w:p>
+    <w:p>
+      <w:pPr>
+        <w:pStyle w:val="a3"/>
+        <w:numPr>
+          <w:ilvl w:val="2"/>
+          <w:numId w:val="4"/>
+        </w:numPr>
+        <w:ind w:leftChars="0"/>
+      </w:pPr>
+      <w:proofErr w:type="gramStart"/>
+      <w:r>
+        <w:t>NPM(</w:t>
+      </w:r>
+      <w:proofErr w:type="gramEnd"/>
+      <w:r>
+        <w:t xml:space="preserve">Node Package Manager) : Version control </w:t>
+      </w:r>
+      <w:r>
+        <w:t xml:space="preserve">and package management </w:t>
+      </w:r>
+      <w:r>
+        <w:t>library for Node.js</w:t>
+      </w:r>
+      <w:r>
+        <w:t>.</w:t>
+      </w:r>
+    </w:p>
+    <w:p>
+      <w:pPr>
+        <w:pStyle w:val="a3"/>
+        <w:numPr>
+          <w:ilvl w:val="2"/>
+          <w:numId w:val="4"/>
+        </w:numPr>
+        <w:ind w:leftChars="0"/>
+      </w:pPr>
+      <w:proofErr w:type="gramStart"/>
+      <w:r>
+        <w:t>Express.js :</w:t>
+      </w:r>
+      <w:proofErr w:type="gramEnd"/>
+      <w:r>
+        <w:t xml:space="preserve"> </w:t>
+      </w:r>
+      <w:r>
+        <w:t>Simple and fast web framework library</w:t>
+      </w:r>
+      <w:r>
+        <w:t>.</w:t>
+      </w:r>
+    </w:p>
+    <w:p>
+      <w:pPr>
+        <w:pStyle w:val="a3"/>
+        <w:numPr>
+          <w:ilvl w:val="1"/>
+          <w:numId w:val="4"/>
+        </w:numPr>
+        <w:ind w:leftChars="0"/>
+      </w:pPr>
+      <w:proofErr w:type="gramStart"/>
+      <w:r>
+        <w:t>React :</w:t>
+      </w:r>
+      <w:proofErr w:type="gramEnd"/>
+      <w:r>
+        <w:t xml:space="preserve"> </w:t>
+      </w:r>
+      <w:r>
+        <w:t>Front-end library for making user interface</w:t>
+      </w:r>
+      <w:r>
+        <w:t>.</w:t>
+      </w:r>
+    </w:p>
+    <w:p>
+      <w:pPr>
+        <w:pStyle w:val="a3"/>
+        <w:numPr>
+          <w:ilvl w:val="1"/>
+          <w:numId w:val="4"/>
+        </w:numPr>
+        <w:ind w:leftChars="0"/>
+      </w:pPr>
+      <w:r>
+        <w:t xml:space="preserve">Google Maps </w:t>
+      </w:r>
+      <w:proofErr w:type="gramStart"/>
+      <w:r>
+        <w:t>JavaScript</w:t>
+      </w:r>
+      <w:r>
+        <w:t xml:space="preserve"> :</w:t>
+      </w:r>
+      <w:proofErr w:type="gramEnd"/>
+      <w:r>
+        <w:t xml:space="preserve"> Adding attributes of Maps in the webpage, which might not be used</w:t>
+      </w:r>
+      <w:r>
+        <w:t xml:space="preserve"> at all</w:t>
+      </w:r>
+      <w:r>
+        <w:t>.</w:t>
       </w:r>
     </w:p>
     <w:sectPr>
@@ -776,7 +1017,7 @@
 </file>
 
 <file path=word/numbering.xml><?xml version="1.0" encoding="utf-8"?>
-<w:numbering xmlns:wpc="http://schemas.microsoft.com/office/word/2010/wordprocessingCanvas" xmlns:mc="http://schemas.openxmlformats.org/markup-compatibility/2006" xmlns:o="urn:schemas-microsoft-com:office:office" xmlns:r="http://schemas.openxmlformats.org/officeDocument/2006/relationships" xmlns:m="http://schemas.openxmlformats.org/officeDocument/2006/math" xmlns:v="urn:schemas-microsoft-com:vml" xmlns:wp14="http://schemas.microsoft.com/office/word/2010/wordprocessingDrawing" xmlns:wp="http://schemas.openxmlformats.org/drawingml/2006/wordprocessingDrawing" xmlns:w10="urn:schemas-microsoft-com:office:word" xmlns:w="http://schemas.openxmlformats.org/wordprocessingml/2006/main" xmlns:w14="http://schemas.microsoft.com/office/word/2010/wordml" xmlns:w15="http://schemas.microsoft.com/office/word/2012/wordml" xmlns:wpg="http://schemas.microsoft.com/office/word/2010/wordprocessingGroup" xmlns:wpi="http://schemas.microsoft.com/office/word/2010/wordprocessingInk" xmlns:wne="http://schemas.microsoft.com/office/word/2006/wordml" xmlns:wps="http://schemas.microsoft.com/office/word/2010/wordprocessingShape" mc:Ignorable="w14 w15 wp14">
+<w:numbering xmlns:wpc="http://schemas.microsoft.com/office/word/2010/wordprocessingCanvas" xmlns:cx="http://schemas.microsoft.com/office/drawing/2014/chartex" xmlns:cx1="http://schemas.microsoft.com/office/drawing/2015/9/8/chartex" xmlns:cx2="http://schemas.microsoft.com/office/drawing/2015/10/21/chartex" xmlns:cx3="http://schemas.microsoft.com/office/drawing/2016/5/9/chartex" xmlns:cx4="http://schemas.microsoft.com/office/drawing/2016/5/10/chartex" xmlns:cx5="http://schemas.microsoft.com/office/drawing/2016/5/11/chartex" xmlns:cx6="http://schemas.microsoft.com/office/drawing/2016/5/12/chartex" xmlns:cx7="http://schemas.microsoft.com/office/drawing/2016/5/13/chartex" xmlns:cx8="http://schemas.microsoft.com/office/drawing/2016/5/14/chartex" xmlns:mc="http://schemas.openxmlformats.org/markup-compatibility/2006" xmlns:aink="http://schemas.microsoft.com/office/drawing/2016/ink" xmlns:am3d="http://schemas.microsoft.com/office/drawing/2017/model3d" xmlns:o="urn:schemas-microsoft-com:office:office" xmlns:r="http://schemas.openxmlformats.org/officeDocument/2006/relationships" xmlns:m="http://schemas.openxmlformats.org/officeDocument/2006/math" xmlns:v="urn:schemas-microsoft-com:vml" xmlns:wp14="http://schemas.microsoft.com/office/word/2010/wordprocessingDrawing" xmlns:wp="http://schemas.openxmlformats.org/drawingml/2006/wordprocessingDrawing" xmlns:w10="urn:schemas-microsoft-com:office:word" xmlns:w="http://schemas.openxmlformats.org/wordprocessingml/2006/main" xmlns:w14="http://schemas.microsoft.com/office/word/2010/wordml" xmlns:w15="http://schemas.microsoft.com/office/word/2012/wordml" xmlns:w16cex="http://schemas.microsoft.com/office/word/2018/wordml/cex" xmlns:w16cid="http://schemas.microsoft.com/office/word/2016/wordml/cid" xmlns:w16="http://schemas.microsoft.com/office/word/2018/wordml" xmlns:w16sdtdh="http://schemas.microsoft.com/office/word/2020/wordml/sdtdatahash" xmlns:w16se="http://schemas.microsoft.com/office/word/2015/wordml/symex" xmlns:wpg="http://schemas.microsoft.com/office/word/2010/wordprocessingGroup" xmlns:wpi="http://schemas.microsoft.com/office/word/2010/wordprocessingInk" xmlns:wne="http://schemas.microsoft.com/office/word/2006/wordml" xmlns:wps="http://schemas.microsoft.com/office/word/2010/wordprocessingShape" mc:Ignorable="w14 w15 w16se w16cid w16 w16cex w16sdtdh wp14">
   <w:abstractNum w:abstractNumId="0" w15:restartNumberingAfterBreak="0">
     <w:nsid w:val="02813FDD"/>
     <w:multiLevelType w:val="hybridMultilevel"/>
@@ -891,6 +1132,119 @@
     </w:lvl>
   </w:abstractNum>
   <w:abstractNum w:abstractNumId="1" w15:restartNumberingAfterBreak="0">
+    <w:nsid w:val="09471872"/>
+    <w:multiLevelType w:val="hybridMultilevel"/>
+    <w:tmpl w:val="0CA69862"/>
+    <w:lvl w:ilvl="0" w:tplc="04090001">
+      <w:start w:val="1"/>
+      <w:numFmt w:val="bullet"/>
+      <w:lvlText w:val=""/>
+      <w:lvlJc w:val="left"/>
+      <w:pPr>
+        <w:ind w:left="720" w:hanging="360"/>
+      </w:pPr>
+      <w:rPr>
+        <w:rFonts w:ascii="Symbol" w:hAnsi="Symbol" w:hint="default"/>
+      </w:rPr>
+    </w:lvl>
+    <w:lvl w:ilvl="1" w:tplc="04090003" w:tentative="1">
+      <w:start w:val="1"/>
+      <w:numFmt w:val="bullet"/>
+      <w:lvlText w:val="o"/>
+      <w:lvlJc w:val="left"/>
+      <w:pPr>
+        <w:ind w:left="1440" w:hanging="360"/>
+      </w:pPr>
+      <w:rPr>
+        <w:rFonts w:ascii="Courier New" w:hAnsi="Courier New" w:cs="Courier New" w:hint="default"/>
+      </w:rPr>
+    </w:lvl>
+    <w:lvl w:ilvl="2" w:tplc="04090005" w:tentative="1">
+      <w:start w:val="1"/>
+      <w:numFmt w:val="bullet"/>
+      <w:lvlText w:val=""/>
+      <w:lvlJc w:val="left"/>
+      <w:pPr>
+        <w:ind w:left="2160" w:hanging="360"/>
+      </w:pPr>
+      <w:rPr>
+        <w:rFonts w:ascii="Wingdings" w:hAnsi="Wingdings" w:hint="default"/>
+      </w:rPr>
+    </w:lvl>
+    <w:lvl w:ilvl="3" w:tplc="04090001" w:tentative="1">
+      <w:start w:val="1"/>
+      <w:numFmt w:val="bullet"/>
+      <w:lvlText w:val=""/>
+      <w:lvlJc w:val="left"/>
+      <w:pPr>
+        <w:ind w:left="2880" w:hanging="360"/>
+      </w:pPr>
+      <w:rPr>
+        <w:rFonts w:ascii="Symbol" w:hAnsi="Symbol" w:hint="default"/>
+      </w:rPr>
+    </w:lvl>
+    <w:lvl w:ilvl="4" w:tplc="04090003" w:tentative="1">
+      <w:start w:val="1"/>
+      <w:numFmt w:val="bullet"/>
+      <w:lvlText w:val="o"/>
+      <w:lvlJc w:val="left"/>
+      <w:pPr>
+        <w:ind w:left="3600" w:hanging="360"/>
+      </w:pPr>
+      <w:rPr>
+        <w:rFonts w:ascii="Courier New" w:hAnsi="Courier New" w:cs="Courier New" w:hint="default"/>
+      </w:rPr>
+    </w:lvl>
+    <w:lvl w:ilvl="5" w:tplc="04090005" w:tentative="1">
+      <w:start w:val="1"/>
+      <w:numFmt w:val="bullet"/>
+      <w:lvlText w:val=""/>
+      <w:lvlJc w:val="left"/>
+      <w:pPr>
+        <w:ind w:left="4320" w:hanging="360"/>
+      </w:pPr>
+      <w:rPr>
+        <w:rFonts w:ascii="Wingdings" w:hAnsi="Wingdings" w:hint="default"/>
+      </w:rPr>
+    </w:lvl>
+    <w:lvl w:ilvl="6" w:tplc="04090001" w:tentative="1">
+      <w:start w:val="1"/>
+      <w:numFmt w:val="bullet"/>
+      <w:lvlText w:val=""/>
+      <w:lvlJc w:val="left"/>
+      <w:pPr>
+        <w:ind w:left="5040" w:hanging="360"/>
+      </w:pPr>
+      <w:rPr>
+        <w:rFonts w:ascii="Symbol" w:hAnsi="Symbol" w:hint="default"/>
+      </w:rPr>
+    </w:lvl>
+    <w:lvl w:ilvl="7" w:tplc="04090003" w:tentative="1">
+      <w:start w:val="1"/>
+      <w:numFmt w:val="bullet"/>
+      <w:lvlText w:val="o"/>
+      <w:lvlJc w:val="left"/>
+      <w:pPr>
+        <w:ind w:left="5760" w:hanging="360"/>
+      </w:pPr>
+      <w:rPr>
+        <w:rFonts w:ascii="Courier New" w:hAnsi="Courier New" w:cs="Courier New" w:hint="default"/>
+      </w:rPr>
+    </w:lvl>
+    <w:lvl w:ilvl="8" w:tplc="04090005" w:tentative="1">
+      <w:start w:val="1"/>
+      <w:numFmt w:val="bullet"/>
+      <w:lvlText w:val=""/>
+      <w:lvlJc w:val="left"/>
+      <w:pPr>
+        <w:ind w:left="6480" w:hanging="360"/>
+      </w:pPr>
+      <w:rPr>
+        <w:rFonts w:ascii="Wingdings" w:hAnsi="Wingdings" w:hint="default"/>
+      </w:rPr>
+    </w:lvl>
+  </w:abstractNum>
+  <w:abstractNum w:abstractNumId="2" w15:restartNumberingAfterBreak="0">
     <w:nsid w:val="0E9225C8"/>
     <w:multiLevelType w:val="hybridMultilevel"/>
     <w:tmpl w:val="8698F2F6"/>
@@ -1003,7 +1357,120 @@
       </w:rPr>
     </w:lvl>
   </w:abstractNum>
-  <w:abstractNum w:abstractNumId="2" w15:restartNumberingAfterBreak="0">
+  <w:abstractNum w:abstractNumId="3" w15:restartNumberingAfterBreak="0">
+    <w:nsid w:val="14AD55DF"/>
+    <w:multiLevelType w:val="hybridMultilevel"/>
+    <w:tmpl w:val="061A9738"/>
+    <w:lvl w:ilvl="0" w:tplc="5F104242">
+      <w:start w:val="4"/>
+      <w:numFmt w:val="bullet"/>
+      <w:lvlText w:val="-"/>
+      <w:lvlJc w:val="left"/>
+      <w:pPr>
+        <w:ind w:left="760" w:hanging="360"/>
+      </w:pPr>
+      <w:rPr>
+        <w:rFonts w:ascii="맑은 고딕" w:eastAsia="맑은 고딕" w:hAnsi="맑은 고딕" w:cstheme="minorBidi" w:hint="eastAsia"/>
+      </w:rPr>
+    </w:lvl>
+    <w:lvl w:ilvl="1" w:tplc="04090003" w:tentative="1">
+      <w:start w:val="1"/>
+      <w:numFmt w:val="bullet"/>
+      <w:lvlText w:val="o"/>
+      <w:lvlJc w:val="left"/>
+      <w:pPr>
+        <w:ind w:left="1440" w:hanging="360"/>
+      </w:pPr>
+      <w:rPr>
+        <w:rFonts w:ascii="Courier New" w:hAnsi="Courier New" w:cs="Courier New" w:hint="default"/>
+      </w:rPr>
+    </w:lvl>
+    <w:lvl w:ilvl="2" w:tplc="04090005" w:tentative="1">
+      <w:start w:val="1"/>
+      <w:numFmt w:val="bullet"/>
+      <w:lvlText w:val=""/>
+      <w:lvlJc w:val="left"/>
+      <w:pPr>
+        <w:ind w:left="2160" w:hanging="360"/>
+      </w:pPr>
+      <w:rPr>
+        <w:rFonts w:ascii="Wingdings" w:hAnsi="Wingdings" w:hint="default"/>
+      </w:rPr>
+    </w:lvl>
+    <w:lvl w:ilvl="3" w:tplc="04090001" w:tentative="1">
+      <w:start w:val="1"/>
+      <w:numFmt w:val="bullet"/>
+      <w:lvlText w:val=""/>
+      <w:lvlJc w:val="left"/>
+      <w:pPr>
+        <w:ind w:left="2880" w:hanging="360"/>
+      </w:pPr>
+      <w:rPr>
+        <w:rFonts w:ascii="Symbol" w:hAnsi="Symbol" w:hint="default"/>
+      </w:rPr>
+    </w:lvl>
+    <w:lvl w:ilvl="4" w:tplc="04090003" w:tentative="1">
+      <w:start w:val="1"/>
+      <w:numFmt w:val="bullet"/>
+      <w:lvlText w:val="o"/>
+      <w:lvlJc w:val="left"/>
+      <w:pPr>
+        <w:ind w:left="3600" w:hanging="360"/>
+      </w:pPr>
+      <w:rPr>
+        <w:rFonts w:ascii="Courier New" w:hAnsi="Courier New" w:cs="Courier New" w:hint="default"/>
+      </w:rPr>
+    </w:lvl>
+    <w:lvl w:ilvl="5" w:tplc="04090005" w:tentative="1">
+      <w:start w:val="1"/>
+      <w:numFmt w:val="bullet"/>
+      <w:lvlText w:val=""/>
+      <w:lvlJc w:val="left"/>
+      <w:pPr>
+        <w:ind w:left="4320" w:hanging="360"/>
+      </w:pPr>
+      <w:rPr>
+        <w:rFonts w:ascii="Wingdings" w:hAnsi="Wingdings" w:hint="default"/>
+      </w:rPr>
+    </w:lvl>
+    <w:lvl w:ilvl="6" w:tplc="04090001" w:tentative="1">
+      <w:start w:val="1"/>
+      <w:numFmt w:val="bullet"/>
+      <w:lvlText w:val=""/>
+      <w:lvlJc w:val="left"/>
+      <w:pPr>
+        <w:ind w:left="5040" w:hanging="360"/>
+      </w:pPr>
+      <w:rPr>
+        <w:rFonts w:ascii="Symbol" w:hAnsi="Symbol" w:hint="default"/>
+      </w:rPr>
+    </w:lvl>
+    <w:lvl w:ilvl="7" w:tplc="04090003" w:tentative="1">
+      <w:start w:val="1"/>
+      <w:numFmt w:val="bullet"/>
+      <w:lvlText w:val="o"/>
+      <w:lvlJc w:val="left"/>
+      <w:pPr>
+        <w:ind w:left="5760" w:hanging="360"/>
+      </w:pPr>
+      <w:rPr>
+        <w:rFonts w:ascii="Courier New" w:hAnsi="Courier New" w:cs="Courier New" w:hint="default"/>
+      </w:rPr>
+    </w:lvl>
+    <w:lvl w:ilvl="8" w:tplc="04090005" w:tentative="1">
+      <w:start w:val="1"/>
+      <w:numFmt w:val="bullet"/>
+      <w:lvlText w:val=""/>
+      <w:lvlJc w:val="left"/>
+      <w:pPr>
+        <w:ind w:left="6480" w:hanging="360"/>
+      </w:pPr>
+      <w:rPr>
+        <w:rFonts w:ascii="Wingdings" w:hAnsi="Wingdings" w:hint="default"/>
+      </w:rPr>
+    </w:lvl>
+  </w:abstractNum>
+  <w:abstractNum w:abstractNumId="4" w15:restartNumberingAfterBreak="0">
     <w:nsid w:val="1EDC0F36"/>
     <w:multiLevelType w:val="hybridMultilevel"/>
     <w:tmpl w:val="CF56D1C0"/>
@@ -1116,7 +1583,7 @@
       </w:rPr>
     </w:lvl>
   </w:abstractNum>
-  <w:abstractNum w:abstractNumId="3" w15:restartNumberingAfterBreak="0">
+  <w:abstractNum w:abstractNumId="5" w15:restartNumberingAfterBreak="0">
     <w:nsid w:val="1F8D1E32"/>
     <w:multiLevelType w:val="hybridMultilevel"/>
     <w:tmpl w:val="44364E9A"/>
@@ -1229,7 +1696,7 @@
       </w:rPr>
     </w:lvl>
   </w:abstractNum>
-  <w:abstractNum w:abstractNumId="4" w15:restartNumberingAfterBreak="0">
+  <w:abstractNum w:abstractNumId="6" w15:restartNumberingAfterBreak="0">
     <w:nsid w:val="2A8562AA"/>
     <w:multiLevelType w:val="hybridMultilevel"/>
     <w:tmpl w:val="C9CACAC4"/>
@@ -1342,7 +1809,7 @@
       </w:rPr>
     </w:lvl>
   </w:abstractNum>
-  <w:abstractNum w:abstractNumId="5" w15:restartNumberingAfterBreak="0">
+  <w:abstractNum w:abstractNumId="7" w15:restartNumberingAfterBreak="0">
     <w:nsid w:val="3784725F"/>
     <w:multiLevelType w:val="hybridMultilevel"/>
     <w:tmpl w:val="2864D706"/>
@@ -1455,7 +1922,7 @@
       </w:rPr>
     </w:lvl>
   </w:abstractNum>
-  <w:abstractNum w:abstractNumId="6" w15:restartNumberingAfterBreak="0">
+  <w:abstractNum w:abstractNumId="8" w15:restartNumberingAfterBreak="0">
     <w:nsid w:val="3FB11A3F"/>
     <w:multiLevelType w:val="hybridMultilevel"/>
     <w:tmpl w:val="37B6AC00"/>
@@ -1568,7 +2035,7 @@
       </w:rPr>
     </w:lvl>
   </w:abstractNum>
-  <w:abstractNum w:abstractNumId="7" w15:restartNumberingAfterBreak="0">
+  <w:abstractNum w:abstractNumId="9" w15:restartNumberingAfterBreak="0">
     <w:nsid w:val="4EF553B1"/>
     <w:multiLevelType w:val="hybridMultilevel"/>
     <w:tmpl w:val="F54E47CC"/>
@@ -1654,7 +2121,7 @@
       </w:pPr>
     </w:lvl>
   </w:abstractNum>
-  <w:abstractNum w:abstractNumId="8" w15:restartNumberingAfterBreak="0">
+  <w:abstractNum w:abstractNumId="10" w15:restartNumberingAfterBreak="0">
     <w:nsid w:val="52524FB6"/>
     <w:multiLevelType w:val="hybridMultilevel"/>
     <w:tmpl w:val="7598E7BE"/>
@@ -1767,7 +2234,7 @@
       </w:rPr>
     </w:lvl>
   </w:abstractNum>
-  <w:abstractNum w:abstractNumId="9" w15:restartNumberingAfterBreak="0">
+  <w:abstractNum w:abstractNumId="11" w15:restartNumberingAfterBreak="0">
     <w:nsid w:val="76DD5D3A"/>
     <w:multiLevelType w:val="hybridMultilevel"/>
     <w:tmpl w:val="0846B2A2"/>
@@ -1881,40 +2348,46 @@
     </w:lvl>
   </w:abstractNum>
   <w:num w:numId="1">
-    <w:abstractNumId w:val="2"/>
+    <w:abstractNumId w:val="4"/>
   </w:num>
   <w:num w:numId="2">
-    <w:abstractNumId w:val="3"/>
+    <w:abstractNumId w:val="5"/>
   </w:num>
   <w:num w:numId="3">
-    <w:abstractNumId w:val="4"/>
+    <w:abstractNumId w:val="6"/>
   </w:num>
   <w:num w:numId="4">
-    <w:abstractNumId w:val="5"/>
+    <w:abstractNumId w:val="7"/>
   </w:num>
   <w:num w:numId="5">
-    <w:abstractNumId w:val="6"/>
+    <w:abstractNumId w:val="8"/>
   </w:num>
   <w:num w:numId="6">
+    <w:abstractNumId w:val="11"/>
+  </w:num>
+  <w:num w:numId="7">
+    <w:abstractNumId w:val="10"/>
+  </w:num>
+  <w:num w:numId="8">
     <w:abstractNumId w:val="9"/>
   </w:num>
-  <w:num w:numId="7">
-    <w:abstractNumId w:val="8"/>
-  </w:num>
-  <w:num w:numId="8">
-    <w:abstractNumId w:val="7"/>
-  </w:num>
   <w:num w:numId="9">
-    <w:abstractNumId w:val="1"/>
+    <w:abstractNumId w:val="2"/>
   </w:num>
   <w:num w:numId="10">
     <w:abstractNumId w:val="0"/>
+  </w:num>
+  <w:num w:numId="11">
+    <w:abstractNumId w:val="1"/>
+  </w:num>
+  <w:num w:numId="12">
+    <w:abstractNumId w:val="3"/>
   </w:num>
 </w:numbering>
 </file>
 
 <file path=word/styles.xml><?xml version="1.0" encoding="utf-8"?>
-<w:styles xmlns:mc="http://schemas.openxmlformats.org/markup-compatibility/2006" xmlns:r="http://schemas.openxmlformats.org/officeDocument/2006/relationships" xmlns:w="http://schemas.openxmlformats.org/wordprocessingml/2006/main" xmlns:w14="http://schemas.microsoft.com/office/word/2010/wordml" xmlns:w15="http://schemas.microsoft.com/office/word/2012/wordml" mc:Ignorable="w14 w15">
+<w:styles xmlns:mc="http://schemas.openxmlformats.org/markup-compatibility/2006" xmlns:r="http://schemas.openxmlformats.org/officeDocument/2006/relationships" xmlns:w="http://schemas.openxmlformats.org/wordprocessingml/2006/main" xmlns:w14="http://schemas.microsoft.com/office/word/2010/wordml" xmlns:w15="http://schemas.microsoft.com/office/word/2012/wordml" xmlns:w16cex="http://schemas.microsoft.com/office/word/2018/wordml/cex" xmlns:w16cid="http://schemas.microsoft.com/office/word/2016/wordml/cid" xmlns:w16="http://schemas.microsoft.com/office/word/2018/wordml" xmlns:w16sdtdh="http://schemas.microsoft.com/office/word/2020/wordml/sdtdatahash" xmlns:w16se="http://schemas.microsoft.com/office/word/2015/wordml/symex" mc:Ignorable="w14 w15 w16se w16cid w16 w16cex w16sdtdh">
   <w:docDefaults>
     <w:rPrDefault>
       <w:rPr>
@@ -1931,7 +2404,7 @@
       </w:pPr>
     </w:pPrDefault>
   </w:docDefaults>
-  <w:latentStyles w:defLockedState="0" w:defUIPriority="99" w:defSemiHidden="0" w:defUnhideWhenUsed="0" w:defQFormat="0" w:count="371">
+  <w:latentStyles w:defLockedState="0" w:defUIPriority="99" w:defSemiHidden="0" w:defUnhideWhenUsed="0" w:defQFormat="0" w:count="376">
     <w:lsdException w:name="Normal" w:uiPriority="0" w:qFormat="1"/>
     <w:lsdException w:name="heading 1" w:uiPriority="9" w:qFormat="1"/>
     <w:lsdException w:name="heading 2" w:semiHidden="1" w:uiPriority="9" w:unhideWhenUsed="1" w:qFormat="1"/>
@@ -2037,7 +2510,6 @@
     <w:lsdException w:name="HTML Sample" w:semiHidden="1" w:unhideWhenUsed="1"/>
     <w:lsdException w:name="HTML Typewriter" w:semiHidden="1" w:unhideWhenUsed="1"/>
     <w:lsdException w:name="HTML Variable" w:semiHidden="1" w:unhideWhenUsed="1"/>
-    <w:lsdException w:name="Normal Table" w:semiHidden="1" w:unhideWhenUsed="1"/>
     <w:lsdException w:name="annotation subject" w:semiHidden="1" w:unhideWhenUsed="1"/>
     <w:lsdException w:name="No List" w:semiHidden="1" w:unhideWhenUsed="1"/>
     <w:lsdException w:name="Outline List 1" w:semiHidden="1" w:unhideWhenUsed="1"/>
@@ -2080,11 +2552,8 @@
     <w:lsdException w:name="Table Contemporary" w:semiHidden="1" w:unhideWhenUsed="1"/>
     <w:lsdException w:name="Table Elegant" w:semiHidden="1" w:unhideWhenUsed="1"/>
     <w:lsdException w:name="Table Professional" w:semiHidden="1" w:unhideWhenUsed="1"/>
-    <w:lsdException w:name="Table Subtle 1" w:semiHidden="1" w:unhideWhenUsed="1"/>
     <w:lsdException w:name="Table Subtle 2" w:semiHidden="1" w:unhideWhenUsed="1"/>
     <w:lsdException w:name="Table Web 1" w:semiHidden="1" w:unhideWhenUsed="1"/>
-    <w:lsdException w:name="Table Web 2" w:semiHidden="1" w:unhideWhenUsed="1"/>
-    <w:lsdException w:name="Table Web 3" w:semiHidden="1" w:unhideWhenUsed="1"/>
     <w:lsdException w:name="Balloon Text" w:semiHidden="1" w:unhideWhenUsed="1"/>
     <w:lsdException w:name="Table Grid" w:uiPriority="39"/>
     <w:lsdException w:name="Table Theme" w:semiHidden="1" w:unhideWhenUsed="1"/>
@@ -2303,6 +2772,11 @@
     <w:lsdException w:name="List Table 5 Dark Accent 6" w:uiPriority="50"/>
     <w:lsdException w:name="List Table 6 Colorful Accent 6" w:uiPriority="51"/>
     <w:lsdException w:name="List Table 7 Colorful Accent 6" w:uiPriority="52"/>
+    <w:lsdException w:name="Mention" w:semiHidden="1" w:unhideWhenUsed="1"/>
+    <w:lsdException w:name="Smart Hyperlink" w:semiHidden="1" w:unhideWhenUsed="1"/>
+    <w:lsdException w:name="Hashtag" w:semiHidden="1" w:unhideWhenUsed="1"/>
+    <w:lsdException w:name="Unresolved Mention" w:semiHidden="1" w:unhideWhenUsed="1"/>
+    <w:lsdException w:name="Smart Link" w:semiHidden="1" w:unhideWhenUsed="1"/>
   </w:latentStyles>
   <w:style w:type="paragraph" w:default="1" w:styleId="a">
     <w:name w:val="Normal"/>

</xml_diff>

<commit_message>
Adding part 7,8 v2
</commit_message>
<xml_diff>
--- a/docs/project2.docx
+++ b/docs/project2.docx
@@ -364,15 +364,7 @@
         <w:ind w:leftChars="0"/>
       </w:pPr>
       <w:r>
-        <w:t xml:space="preserve">Number of regular customers </w:t>
-      </w:r>
-      <w:proofErr w:type="gramStart"/>
-      <w:r>
-        <w:t>visited :</w:t>
-      </w:r>
-      <w:proofErr w:type="gramEnd"/>
-      <w:r>
-        <w:t xml:space="preserve"> number of users who visited more than 3 times for the last 12 months.</w:t>
+        <w:t>Number of regular customers visited : number of users who visited more than 3 times for the last 12 months.</w:t>
       </w:r>
     </w:p>
     <w:p>
@@ -609,15 +601,7 @@
         <w:ind w:leftChars="0"/>
       </w:pPr>
       <w:r>
-        <w:t xml:space="preserve">Show some newly created indicators to analyze the </w:t>
-      </w:r>
-      <w:proofErr w:type="gramStart"/>
-      <w:r>
-        <w:t>current status</w:t>
-      </w:r>
-      <w:proofErr w:type="gramEnd"/>
-      <w:r>
-        <w:t xml:space="preserve"> of a restaurant</w:t>
+        <w:t>Show some newly created indicators to analyze the current status of a restaurant</w:t>
       </w:r>
     </w:p>
     <w:p>
@@ -638,15 +622,113 @@
         <w:ind w:leftChars="0"/>
       </w:pPr>
       <w:r>
-        <w:t xml:space="preserve">Main </w:t>
-      </w:r>
-      <w:proofErr w:type="gramStart"/>
-      <w:r>
-        <w:t>tool :</w:t>
-      </w:r>
-      <w:proofErr w:type="gramEnd"/>
-      <w:r>
-        <w:t xml:space="preserve"> Python pandas library and Google Collaboratory for collaboration</w:t>
+        <w:t>Main tool : Python pandas library and Google Collaboratory for collaboration</w:t>
+      </w:r>
+    </w:p>
+    <w:p>
+      <w:pPr>
+        <w:pStyle w:val="a3"/>
+        <w:numPr>
+          <w:ilvl w:val="0"/>
+          <w:numId w:val="12"/>
+        </w:numPr>
+        <w:ind w:leftChars="0"/>
+      </w:pPr>
+      <w:r>
+        <w:t>Through EDA(Explanatory Data Analysis), explore the given data set and draw ER diagram to determine which features we will use or not.</w:t>
+      </w:r>
+    </w:p>
+    <w:p>
+      <w:pPr>
+        <w:pStyle w:val="a3"/>
+        <w:numPr>
+          <w:ilvl w:val="0"/>
+          <w:numId w:val="12"/>
+        </w:numPr>
+        <w:ind w:leftChars="0"/>
+      </w:pPr>
+      <w:r>
+        <w:t>Check if there are any columns with null values</w:t>
+      </w:r>
+      <w:r>
+        <w:t xml:space="preserve"> and then decide if we should drop those rows or</w:t>
+      </w:r>
+      <w:r>
+        <w:t xml:space="preserve"> replace</w:t>
+      </w:r>
+      <w:r>
+        <w:t xml:space="preserve"> them to default</w:t>
+      </w:r>
+      <w:r>
+        <w:t xml:space="preserve"> values</w:t>
+      </w:r>
+      <w:r>
+        <w:t>.</w:t>
+      </w:r>
+    </w:p>
+    <w:p>
+      <w:pPr>
+        <w:pStyle w:val="a3"/>
+        <w:numPr>
+          <w:ilvl w:val="0"/>
+          <w:numId w:val="12"/>
+        </w:numPr>
+        <w:ind w:leftChars="0"/>
+      </w:pPr>
+      <w:r>
+        <w:lastRenderedPageBreak/>
+        <w:t>For number data, using max or min, check if there are unreasonable records.</w:t>
+      </w:r>
+    </w:p>
+    <w:p>
+      <w:pPr>
+        <w:pStyle w:val="a3"/>
+        <w:numPr>
+          <w:ilvl w:val="0"/>
+          <w:numId w:val="12"/>
+        </w:numPr>
+        <w:ind w:leftChars="0"/>
+      </w:pPr>
+      <w:r>
+        <w:t>Change column name more clearly and less redundant.</w:t>
+      </w:r>
+    </w:p>
+    <w:p>
+      <w:pPr>
+        <w:pStyle w:val="a3"/>
+        <w:numPr>
+          <w:ilvl w:val="0"/>
+          <w:numId w:val="12"/>
+        </w:numPr>
+        <w:ind w:leftChars="0"/>
+      </w:pPr>
+      <w:r>
+        <w:t>Unite values with the same entity into one. (ex: ‘South Korea’, ‘Republic of Korea’ -&gt; ‘South Korea’)</w:t>
+      </w:r>
+    </w:p>
+    <w:p>
+      <w:pPr>
+        <w:pStyle w:val="a3"/>
+        <w:numPr>
+          <w:ilvl w:val="0"/>
+          <w:numId w:val="12"/>
+        </w:numPr>
+        <w:ind w:leftChars="0"/>
+      </w:pPr>
+      <w:r>
+        <w:t>Unify</w:t>
+      </w:r>
+      <w:r>
+        <w:t xml:space="preserve"> related</w:t>
+      </w:r>
+      <w:r>
+        <w:t xml:space="preserve"> Boolean </w:t>
+      </w:r>
+      <w:r>
+        <w:t xml:space="preserve">value </w:t>
+      </w:r>
+      <w:r>
+        <w:t>columns into one enumerated type column if they are incompatible.</w:t>
       </w:r>
     </w:p>
     <w:p>
@@ -654,15 +736,7 @@
         <w:t xml:space="preserve">8. </w:t>
       </w:r>
       <w:r>
-        <w:t xml:space="preserve">List of technologies you will use. You must use </w:t>
-      </w:r>
-      <w:proofErr w:type="gramStart"/>
-      <w:r>
-        <w:t>some kind of SQL</w:t>
-      </w:r>
-      <w:proofErr w:type="gramEnd"/>
-      <w:r>
-        <w:t xml:space="preserve"> database. We recommend using MySQL specifically because you will use MySQL in HW2, and we will provide guidance for setting up a MySQL database.</w:t>
+        <w:t>List of technologies you will use. You must use some kind of SQL database. We recommend using MySQL specifically because you will use MySQL in HW2, and we will provide guidance for setting up a MySQL database.</w:t>
       </w:r>
     </w:p>
     <w:p>
@@ -690,14 +764,8 @@
         </w:numPr>
         <w:ind w:leftChars="0"/>
       </w:pPr>
-      <w:proofErr w:type="gramStart"/>
-      <w:r>
-        <w:lastRenderedPageBreak/>
-        <w:t>MySQL :</w:t>
-      </w:r>
-      <w:proofErr w:type="gramEnd"/>
-      <w:r>
-        <w:t xml:space="preserve"> We will use MySQL database</w:t>
+      <w:r>
+        <w:t>MySQL : We will use MySQL database</w:t>
       </w:r>
       <w:r>
         <w:t xml:space="preserve"> to control and query the given dataset</w:t>
@@ -716,17 +784,12 @@
         <w:ind w:leftChars="0"/>
       </w:pPr>
       <w:proofErr w:type="spellStart"/>
-      <w:proofErr w:type="gramStart"/>
       <w:r>
         <w:t>DataGrip</w:t>
       </w:r>
       <w:proofErr w:type="spellEnd"/>
       <w:r>
-        <w:t xml:space="preserve"> :</w:t>
-      </w:r>
-      <w:proofErr w:type="gramEnd"/>
-      <w:r>
-        <w:t xml:space="preserve"> </w:t>
+        <w:t xml:space="preserve"> : </w:t>
       </w:r>
       <w:proofErr w:type="spellStart"/>
       <w:r>
@@ -749,13 +812,8 @@
         </w:numPr>
         <w:ind w:leftChars="0"/>
       </w:pPr>
-      <w:proofErr w:type="gramStart"/>
-      <w:r>
-        <w:t>Python :</w:t>
-      </w:r>
-      <w:proofErr w:type="gramEnd"/>
-      <w:r>
-        <w:t xml:space="preserve"> Python will be used for revising dataset and simple operations.</w:t>
+      <w:r>
+        <w:t>Python : Python will be used for revising dataset and simple operations.</w:t>
       </w:r>
     </w:p>
     <w:p>
@@ -767,13 +825,8 @@
         </w:numPr>
         <w:ind w:leftChars="0"/>
       </w:pPr>
-      <w:proofErr w:type="gramStart"/>
-      <w:r>
-        <w:t>Pandas :</w:t>
-      </w:r>
-      <w:proofErr w:type="gramEnd"/>
-      <w:r>
-        <w:t xml:space="preserve"> Pandas library will be used for mainly pre-processing and cleansing the given dataset.</w:t>
+      <w:r>
+        <w:t>Pandas : Pandas library will be used for mainly pre-processing and cleansing the given dataset.</w:t>
       </w:r>
     </w:p>
     <w:p>
@@ -789,17 +842,12 @@
         <w:t xml:space="preserve">Google </w:t>
       </w:r>
       <w:proofErr w:type="spellStart"/>
-      <w:proofErr w:type="gramStart"/>
       <w:r>
         <w:t>Colab</w:t>
       </w:r>
       <w:proofErr w:type="spellEnd"/>
       <w:r>
-        <w:t xml:space="preserve"> :</w:t>
-      </w:r>
-      <w:proofErr w:type="gramEnd"/>
-      <w:r>
-        <w:t xml:space="preserve"> </w:t>
+        <w:t xml:space="preserve"> : </w:t>
       </w:r>
       <w:r>
         <w:t xml:space="preserve">Google tools for sharing and </w:t>
@@ -830,7 +878,6 @@
         </w:numPr>
         <w:ind w:leftChars="0"/>
       </w:pPr>
-      <w:proofErr w:type="gramStart"/>
       <w:r>
         <w:t>Java</w:t>
       </w:r>
@@ -838,11 +885,7 @@
         <w:t>S</w:t>
       </w:r>
       <w:r>
-        <w:t>cript :</w:t>
-      </w:r>
-      <w:proofErr w:type="gramEnd"/>
-      <w:r>
-        <w:t xml:space="preserve"> Java</w:t>
+        <w:t>cript : Java</w:t>
       </w:r>
       <w:r>
         <w:t>S</w:t>
@@ -863,13 +906,8 @@
         <w:t>of</w:t>
       </w:r>
       <w:r>
-        <w:t xml:space="preserve"> </w:t>
-      </w:r>
-      <w:proofErr w:type="gramStart"/>
-      <w:r>
-        <w:t>concurrency .</w:t>
-      </w:r>
-      <w:proofErr w:type="gramEnd"/>
+        <w:t xml:space="preserve"> concurrency .</w:t>
+      </w:r>
     </w:p>
     <w:p>
       <w:pPr>
@@ -880,7 +918,6 @@
         </w:numPr>
         <w:ind w:leftChars="0"/>
       </w:pPr>
-      <w:proofErr w:type="gramStart"/>
       <w:r>
         <w:t>Node.</w:t>
       </w:r>
@@ -891,11 +928,7 @@
         <w:t xml:space="preserve"> </w:t>
       </w:r>
       <w:r>
-        <w:t>:</w:t>
-      </w:r>
-      <w:proofErr w:type="gramEnd"/>
-      <w:r>
-        <w:t xml:space="preserve"> </w:t>
+        <w:t xml:space="preserve">: </w:t>
       </w:r>
       <w:r>
         <w:t>Server-sided back-end runtime library.</w:t>
@@ -910,13 +943,8 @@
         </w:numPr>
         <w:ind w:leftChars="0"/>
       </w:pPr>
-      <w:proofErr w:type="gramStart"/>
-      <w:r>
-        <w:t>NPM(</w:t>
-      </w:r>
-      <w:proofErr w:type="gramEnd"/>
-      <w:r>
-        <w:t xml:space="preserve">Node Package Manager) : Version control </w:t>
+      <w:r>
+        <w:t xml:space="preserve">NPM(Node Package Manager) : Version control </w:t>
       </w:r>
       <w:r>
         <w:t xml:space="preserve">and package management </w:t>
@@ -937,13 +965,8 @@
         </w:numPr>
         <w:ind w:leftChars="0"/>
       </w:pPr>
-      <w:proofErr w:type="gramStart"/>
-      <w:r>
-        <w:t>Express.js :</w:t>
-      </w:r>
-      <w:proofErr w:type="gramEnd"/>
-      <w:r>
-        <w:t xml:space="preserve"> </w:t>
+      <w:r>
+        <w:t xml:space="preserve">Express.js : </w:t>
       </w:r>
       <w:r>
         <w:t>Simple and fast web framework library</w:t>
@@ -961,11 +984,9 @@
         </w:numPr>
         <w:ind w:leftChars="0"/>
       </w:pPr>
-      <w:proofErr w:type="gramStart"/>
       <w:r>
         <w:t>React :</w:t>
       </w:r>
-      <w:proofErr w:type="gramEnd"/>
       <w:r>
         <w:t xml:space="preserve"> </w:t>
       </w:r>
@@ -986,18 +1007,10 @@
         <w:ind w:leftChars="0"/>
       </w:pPr>
       <w:r>
-        <w:t xml:space="preserve">Google Maps </w:t>
-      </w:r>
-      <w:proofErr w:type="gramStart"/>
-      <w:r>
-        <w:t>JavaScript</w:t>
-      </w:r>
-      <w:r>
-        <w:t xml:space="preserve"> :</w:t>
-      </w:r>
-      <w:proofErr w:type="gramEnd"/>
-      <w:r>
-        <w:t xml:space="preserve"> Adding attributes of Maps in the webpage, which might not be used</w:t>
+        <w:t>Google Maps JavaScript</w:t>
+      </w:r>
+      <w:r>
+        <w:t xml:space="preserve"> : Adding attributes of Maps in the webpage, which might not be used</w:t>
       </w:r>
       <w:r>
         <w:t xml:space="preserve"> at all</w:t>

</xml_diff>

<commit_message>
Adding part 7,8 v3
</commit_message>
<xml_diff>
--- a/docs/project2.docx
+++ b/docs/project2.docx
@@ -259,15 +259,7 @@
         <w:ind w:leftChars="0"/>
       </w:pPr>
       <w:r>
-        <w:t xml:space="preserve">Query a single restaurant and add/remove attributes to customize what information is displayed on the screen. For example you want to see restaurants that have Bike Parking, </w:t>
-      </w:r>
-      <w:proofErr w:type="spellStart"/>
-      <w:r>
-        <w:t>Wifi</w:t>
-      </w:r>
-      <w:proofErr w:type="spellEnd"/>
-      <w:r>
-        <w:t>, or “Trendy” ambiance. This is accomplished by joining the main Yelp data set against a list of sub-attributes.</w:t>
+        <w:t>Query a single restaurant and add/remove attributes to customize what information is displayed on the screen. For example you want to see restaurants that have Bike Parking, Wifi, or “Trendy” ambiance. This is accomplished by joining the main Yelp data set against a list of sub-attributes.</w:t>
       </w:r>
       <w:r>
         <w:t xml:space="preserve"> R</w:t>
@@ -420,16 +412,8 @@
         <w:rPr>
           <w:rFonts w:hint="eastAsia"/>
         </w:rPr>
-        <w:t xml:space="preserve">Linking with a google map </w:t>
-      </w:r>
-      <w:proofErr w:type="spellStart"/>
-      <w:r>
-        <w:rPr>
-          <w:rFonts w:hint="eastAsia"/>
-        </w:rPr>
-        <w:t>api</w:t>
-      </w:r>
-      <w:proofErr w:type="spellEnd"/>
+        <w:t>Linking with a google map api</w:t>
+      </w:r>
       <w:r>
         <w:t>, return postal code, longitude, latitude for connecting Google Maps API and create a slider for radius, which will return more restaurants in the query or less based on the option selected.</w:t>
       </w:r>
@@ -648,22 +632,7 @@
         <w:ind w:leftChars="0"/>
       </w:pPr>
       <w:r>
-        <w:t>Check if there are any columns with null values</w:t>
-      </w:r>
-      <w:r>
-        <w:t xml:space="preserve"> and then decide if we should drop those rows or</w:t>
-      </w:r>
-      <w:r>
-        <w:t xml:space="preserve"> replace</w:t>
-      </w:r>
-      <w:r>
-        <w:t xml:space="preserve"> them to default</w:t>
-      </w:r>
-      <w:r>
-        <w:t xml:space="preserve"> values</w:t>
-      </w:r>
-      <w:r>
-        <w:t>.</w:t>
+        <w:t>Delete columns which won’t be used at all and make table light by adopting BCNF or 3NF normalization so that we can boost speed.</w:t>
       </w:r>
     </w:p>
     <w:p>
@@ -677,7 +646,22 @@
       </w:pPr>
       <w:r>
         <w:lastRenderedPageBreak/>
-        <w:t>For number data, using max or min, check if there are unreasonable records.</w:t>
+        <w:t>Check if there are any columns with null values</w:t>
+      </w:r>
+      <w:r>
+        <w:t xml:space="preserve"> and then decide if we should drop those rows or</w:t>
+      </w:r>
+      <w:r>
+        <w:t xml:space="preserve"> replace</w:t>
+      </w:r>
+      <w:r>
+        <w:t xml:space="preserve"> them to default</w:t>
+      </w:r>
+      <w:r>
+        <w:t xml:space="preserve"> values</w:t>
+      </w:r>
+      <w:r>
+        <w:t>.</w:t>
       </w:r>
     </w:p>
     <w:p>
@@ -690,7 +674,7 @@
         <w:ind w:leftChars="0"/>
       </w:pPr>
       <w:r>
-        <w:t>Change column name more clearly and less redundant.</w:t>
+        <w:t>For number data, using max or min, check if there are unreasonable records.</w:t>
       </w:r>
     </w:p>
     <w:p>
@@ -703,7 +687,7 @@
         <w:ind w:leftChars="0"/>
       </w:pPr>
       <w:r>
-        <w:t>Unite values with the same entity into one. (ex: ‘South Korea’, ‘Republic of Korea’ -&gt; ‘South Korea’)</w:t>
+        <w:t>Change column name more clearly and less redundant.</w:t>
       </w:r>
     </w:p>
     <w:p>
@@ -716,6 +700,19 @@
         <w:ind w:leftChars="0"/>
       </w:pPr>
       <w:r>
+        <w:t>Unite values with the same entity into one. (ex: ‘South Korea’, ‘Republic of Korea’ -&gt; ‘South Korea’)</w:t>
+      </w:r>
+    </w:p>
+    <w:p>
+      <w:pPr>
+        <w:pStyle w:val="a3"/>
+        <w:numPr>
+          <w:ilvl w:val="0"/>
+          <w:numId w:val="12"/>
+        </w:numPr>
+        <w:ind w:leftChars="0"/>
+      </w:pPr>
+      <w:r>
         <w:t>Unify</w:t>
       </w:r>
       <w:r>
@@ -783,21 +780,8 @@
         </w:numPr>
         <w:ind w:leftChars="0"/>
       </w:pPr>
-      <w:proofErr w:type="spellStart"/>
-      <w:r>
-        <w:t>DataGrip</w:t>
-      </w:r>
-      <w:proofErr w:type="spellEnd"/>
-      <w:r>
-        <w:t xml:space="preserve"> : </w:t>
-      </w:r>
-      <w:proofErr w:type="spellStart"/>
-      <w:r>
-        <w:t>DataGrip</w:t>
-      </w:r>
-      <w:proofErr w:type="spellEnd"/>
-      <w:r>
-        <w:t xml:space="preserve"> will be used for </w:t>
+      <w:r>
+        <w:t xml:space="preserve">DataGrip : DataGrip will be used for </w:t>
       </w:r>
       <w:r>
         <w:t>browsing database and testing queries.</w:t>
@@ -839,34 +823,10 @@
         <w:ind w:leftChars="0"/>
       </w:pPr>
       <w:r>
-        <w:t xml:space="preserve">Google </w:t>
-      </w:r>
-      <w:proofErr w:type="spellStart"/>
-      <w:r>
-        <w:t>Colab</w:t>
-      </w:r>
-      <w:proofErr w:type="spellEnd"/>
-      <w:r>
-        <w:t xml:space="preserve"> : </w:t>
-      </w:r>
-      <w:r>
-        <w:t xml:space="preserve">Google tools for sharing and </w:t>
-      </w:r>
-      <w:proofErr w:type="spellStart"/>
-      <w:r>
-        <w:t>edting</w:t>
-      </w:r>
-      <w:proofErr w:type="spellEnd"/>
-      <w:r>
-        <w:t xml:space="preserve"> </w:t>
-      </w:r>
-      <w:proofErr w:type="spellStart"/>
-      <w:r>
-        <w:t>ipynb</w:t>
-      </w:r>
-      <w:proofErr w:type="spellEnd"/>
-      <w:r>
-        <w:t xml:space="preserve"> files to share the process of pre-processing and cleansing the given dataset.</w:t>
+        <w:t xml:space="preserve">Google Colab : </w:t>
+      </w:r>
+      <w:r>
+        <w:t>Google tools for sharing and edting ipynb files to share the process of pre-processing and cleansing the given dataset.</w:t>
       </w:r>
     </w:p>
     <w:p>
@@ -1027,6 +987,56 @@
     </w:sectPr>
   </w:body>
 </w:document>
+</file>
+
+<file path=word/endnotes.xml><?xml version="1.0" encoding="utf-8"?>
+<w:endnotes xmlns:wpc="http://schemas.microsoft.com/office/word/2010/wordprocessingCanvas" xmlns:cx="http://schemas.microsoft.com/office/drawing/2014/chartex" xmlns:cx1="http://schemas.microsoft.com/office/drawing/2015/9/8/chartex" xmlns:cx2="http://schemas.microsoft.com/office/drawing/2015/10/21/chartex" xmlns:cx3="http://schemas.microsoft.com/office/drawing/2016/5/9/chartex" xmlns:cx4="http://schemas.microsoft.com/office/drawing/2016/5/10/chartex" xmlns:cx5="http://schemas.microsoft.com/office/drawing/2016/5/11/chartex" xmlns:cx6="http://schemas.microsoft.com/office/drawing/2016/5/12/chartex" xmlns:cx7="http://schemas.microsoft.com/office/drawing/2016/5/13/chartex" xmlns:cx8="http://schemas.microsoft.com/office/drawing/2016/5/14/chartex" xmlns:mc="http://schemas.openxmlformats.org/markup-compatibility/2006" xmlns:aink="http://schemas.microsoft.com/office/drawing/2016/ink" xmlns:am3d="http://schemas.microsoft.com/office/drawing/2017/model3d" xmlns:o="urn:schemas-microsoft-com:office:office" xmlns:r="http://schemas.openxmlformats.org/officeDocument/2006/relationships" xmlns:m="http://schemas.openxmlformats.org/officeDocument/2006/math" xmlns:v="urn:schemas-microsoft-com:vml" xmlns:wp14="http://schemas.microsoft.com/office/word/2010/wordprocessingDrawing" xmlns:wp="http://schemas.openxmlformats.org/drawingml/2006/wordprocessingDrawing" xmlns:w10="urn:schemas-microsoft-com:office:word" xmlns:w="http://schemas.openxmlformats.org/wordprocessingml/2006/main" xmlns:w14="http://schemas.microsoft.com/office/word/2010/wordml" xmlns:w15="http://schemas.microsoft.com/office/word/2012/wordml" xmlns:w16cex="http://schemas.microsoft.com/office/word/2018/wordml/cex" xmlns:w16cid="http://schemas.microsoft.com/office/word/2016/wordml/cid" xmlns:w16="http://schemas.microsoft.com/office/word/2018/wordml" xmlns:w16sdtdh="http://schemas.microsoft.com/office/word/2020/wordml/sdtdatahash" xmlns:w16se="http://schemas.microsoft.com/office/word/2015/wordml/symex" xmlns:wpg="http://schemas.microsoft.com/office/word/2010/wordprocessingGroup" xmlns:wpi="http://schemas.microsoft.com/office/word/2010/wordprocessingInk" xmlns:wne="http://schemas.microsoft.com/office/word/2006/wordml" xmlns:wps="http://schemas.microsoft.com/office/word/2010/wordprocessingShape" mc:Ignorable="w14 w15 w16se w16cid w16 w16cex w16sdtdh wp14">
+  <w:endnote w:type="separator" w:id="-1">
+    <w:p>
+      <w:pPr>
+        <w:spacing w:after="0" w:line="240" w:lineRule="auto"/>
+      </w:pPr>
+      <w:r>
+        <w:separator/>
+      </w:r>
+    </w:p>
+  </w:endnote>
+  <w:endnote w:type="continuationSeparator" w:id="0">
+    <w:p>
+      <w:pPr>
+        <w:spacing w:after="0" w:line="240" w:lineRule="auto"/>
+      </w:pPr>
+      <w:r>
+        <w:continuationSeparator/>
+      </w:r>
+    </w:p>
+  </w:endnote>
+</w:endnotes>
+</file>
+
+<file path=word/footnotes.xml><?xml version="1.0" encoding="utf-8"?>
+<w:footnotes xmlns:wpc="http://schemas.microsoft.com/office/word/2010/wordprocessingCanvas" xmlns:cx="http://schemas.microsoft.com/office/drawing/2014/chartex" xmlns:cx1="http://schemas.microsoft.com/office/drawing/2015/9/8/chartex" xmlns:cx2="http://schemas.microsoft.com/office/drawing/2015/10/21/chartex" xmlns:cx3="http://schemas.microsoft.com/office/drawing/2016/5/9/chartex" xmlns:cx4="http://schemas.microsoft.com/office/drawing/2016/5/10/chartex" xmlns:cx5="http://schemas.microsoft.com/office/drawing/2016/5/11/chartex" xmlns:cx6="http://schemas.microsoft.com/office/drawing/2016/5/12/chartex" xmlns:cx7="http://schemas.microsoft.com/office/drawing/2016/5/13/chartex" xmlns:cx8="http://schemas.microsoft.com/office/drawing/2016/5/14/chartex" xmlns:mc="http://schemas.openxmlformats.org/markup-compatibility/2006" xmlns:aink="http://schemas.microsoft.com/office/drawing/2016/ink" xmlns:am3d="http://schemas.microsoft.com/office/drawing/2017/model3d" xmlns:o="urn:schemas-microsoft-com:office:office" xmlns:r="http://schemas.openxmlformats.org/officeDocument/2006/relationships" xmlns:m="http://schemas.openxmlformats.org/officeDocument/2006/math" xmlns:v="urn:schemas-microsoft-com:vml" xmlns:wp14="http://schemas.microsoft.com/office/word/2010/wordprocessingDrawing" xmlns:wp="http://schemas.openxmlformats.org/drawingml/2006/wordprocessingDrawing" xmlns:w10="urn:schemas-microsoft-com:office:word" xmlns:w="http://schemas.openxmlformats.org/wordprocessingml/2006/main" xmlns:w14="http://schemas.microsoft.com/office/word/2010/wordml" xmlns:w15="http://schemas.microsoft.com/office/word/2012/wordml" xmlns:w16cex="http://schemas.microsoft.com/office/word/2018/wordml/cex" xmlns:w16cid="http://schemas.microsoft.com/office/word/2016/wordml/cid" xmlns:w16="http://schemas.microsoft.com/office/word/2018/wordml" xmlns:w16sdtdh="http://schemas.microsoft.com/office/word/2020/wordml/sdtdatahash" xmlns:w16se="http://schemas.microsoft.com/office/word/2015/wordml/symex" xmlns:wpg="http://schemas.microsoft.com/office/word/2010/wordprocessingGroup" xmlns:wpi="http://schemas.microsoft.com/office/word/2010/wordprocessingInk" xmlns:wne="http://schemas.microsoft.com/office/word/2006/wordml" xmlns:wps="http://schemas.microsoft.com/office/word/2010/wordprocessingShape" mc:Ignorable="w14 w15 w16se w16cid w16 w16cex w16sdtdh wp14">
+  <w:footnote w:type="separator" w:id="-1">
+    <w:p>
+      <w:pPr>
+        <w:spacing w:after="0" w:line="240" w:lineRule="auto"/>
+      </w:pPr>
+      <w:r>
+        <w:separator/>
+      </w:r>
+    </w:p>
+  </w:footnote>
+  <w:footnote w:type="continuationSeparator" w:id="0">
+    <w:p>
+      <w:pPr>
+        <w:spacing w:after="0" w:line="240" w:lineRule="auto"/>
+      </w:pPr>
+      <w:r>
+        <w:continuationSeparator/>
+      </w:r>
+    </w:p>
+  </w:footnote>
+</w:footnotes>
 </file>
 
 <file path=word/numbering.xml><?xml version="1.0" encoding="utf-8"?>
@@ -2523,6 +2533,7 @@
     <w:lsdException w:name="HTML Sample" w:semiHidden="1" w:unhideWhenUsed="1"/>
     <w:lsdException w:name="HTML Typewriter" w:semiHidden="1" w:unhideWhenUsed="1"/>
     <w:lsdException w:name="HTML Variable" w:semiHidden="1" w:unhideWhenUsed="1"/>
+    <w:lsdException w:name="Normal Table" w:semiHidden="1" w:unhideWhenUsed="1"/>
     <w:lsdException w:name="annotation subject" w:semiHidden="1" w:unhideWhenUsed="1"/>
     <w:lsdException w:name="No List" w:semiHidden="1" w:unhideWhenUsed="1"/>
     <w:lsdException w:name="Outline List 1" w:semiHidden="1" w:unhideWhenUsed="1"/>
@@ -2565,8 +2576,11 @@
     <w:lsdException w:name="Table Contemporary" w:semiHidden="1" w:unhideWhenUsed="1"/>
     <w:lsdException w:name="Table Elegant" w:semiHidden="1" w:unhideWhenUsed="1"/>
     <w:lsdException w:name="Table Professional" w:semiHidden="1" w:unhideWhenUsed="1"/>
+    <w:lsdException w:name="Table Subtle 1" w:semiHidden="1" w:unhideWhenUsed="1"/>
     <w:lsdException w:name="Table Subtle 2" w:semiHidden="1" w:unhideWhenUsed="1"/>
     <w:lsdException w:name="Table Web 1" w:semiHidden="1" w:unhideWhenUsed="1"/>
+    <w:lsdException w:name="Table Web 2" w:semiHidden="1" w:unhideWhenUsed="1"/>
+    <w:lsdException w:name="Table Web 3" w:semiHidden="1" w:unhideWhenUsed="1"/>
     <w:lsdException w:name="Balloon Text" w:semiHidden="1" w:unhideWhenUsed="1"/>
     <w:lsdException w:name="Table Grid" w:uiPriority="39"/>
     <w:lsdException w:name="Table Theme" w:semiHidden="1" w:unhideWhenUsed="1"/>
@@ -2839,6 +2853,50 @@
       <w:ind w:leftChars="400" w:left="800"/>
     </w:pPr>
   </w:style>
+  <w:style w:type="paragraph" w:styleId="a4">
+    <w:name w:val="header"/>
+    <w:basedOn w:val="a"/>
+    <w:link w:val="Char"/>
+    <w:uiPriority w:val="99"/>
+    <w:unhideWhenUsed/>
+    <w:rsid w:val="00F9096E"/>
+    <w:pPr>
+      <w:tabs>
+        <w:tab w:val="center" w:pos="4680"/>
+        <w:tab w:val="right" w:pos="9360"/>
+      </w:tabs>
+      <w:spacing w:after="0" w:line="240" w:lineRule="auto"/>
+    </w:pPr>
+  </w:style>
+  <w:style w:type="character" w:customStyle="1" w:styleId="Char">
+    <w:name w:val="머리글 Char"/>
+    <w:basedOn w:val="a0"/>
+    <w:link w:val="a4"/>
+    <w:uiPriority w:val="99"/>
+    <w:rsid w:val="00F9096E"/>
+  </w:style>
+  <w:style w:type="paragraph" w:styleId="a5">
+    <w:name w:val="footer"/>
+    <w:basedOn w:val="a"/>
+    <w:link w:val="Char0"/>
+    <w:uiPriority w:val="99"/>
+    <w:unhideWhenUsed/>
+    <w:rsid w:val="00F9096E"/>
+    <w:pPr>
+      <w:tabs>
+        <w:tab w:val="center" w:pos="4680"/>
+        <w:tab w:val="right" w:pos="9360"/>
+      </w:tabs>
+      <w:spacing w:after="0" w:line="240" w:lineRule="auto"/>
+    </w:pPr>
+  </w:style>
+  <w:style w:type="character" w:customStyle="1" w:styleId="Char0">
+    <w:name w:val="바닥글 Char"/>
+    <w:basedOn w:val="a0"/>
+    <w:link w:val="a5"/>
+    <w:uiPriority w:val="99"/>
+    <w:rsid w:val="00F9096E"/>
+  </w:style>
 </w:styles>
 </file>
 

</xml_diff>